<commit_message>
Commit new git hub project structure Sprint2
</commit_message>
<xml_diff>
--- a/Sprint1/CS449Sprint1-4InProgress.docx
+++ b/Sprint1/CS449Sprint1-4InProgress.docx
@@ -73,39 +73,7 @@
           <w:rFonts w:ascii="Times New Roman" w:hAnsi="Times New Roman" w:cs="Times New Roman"/>
           <w:color w:val="FF0000"/>
         </w:rPr>
-        <w:t xml:space="preserve">Your submission must include the GitHub link to your </w:t>
-      </w:r>
-      <w:proofErr w:type="gramStart"/>
-      <w:r>
-        <w:rPr>
-          <w:rFonts w:ascii="Times New Roman" w:hAnsi="Times New Roman" w:cs="Times New Roman"/>
-          <w:color w:val="FF0000"/>
-        </w:rPr>
-        <w:t>project</w:t>
-      </w:r>
-      <w:proofErr w:type="gramEnd"/>
-      <w:r>
-        <w:rPr>
-          <w:rFonts w:ascii="Times New Roman" w:hAnsi="Times New Roman" w:cs="Times New Roman"/>
-          <w:color w:val="FF0000"/>
-        </w:rPr>
-        <w:t xml:space="preserve"> and you must ensure that the instructor has </w:t>
-      </w:r>
-      <w:proofErr w:type="gramStart"/>
-      <w:r>
-        <w:rPr>
-          <w:rFonts w:ascii="Times New Roman" w:hAnsi="Times New Roman" w:cs="Times New Roman"/>
-          <w:color w:val="FF0000"/>
-        </w:rPr>
-        <w:t>the proper</w:t>
-      </w:r>
-      <w:proofErr w:type="gramEnd"/>
-      <w:r>
-        <w:rPr>
-          <w:rFonts w:ascii="Times New Roman" w:hAnsi="Times New Roman" w:cs="Times New Roman"/>
-          <w:color w:val="FF0000"/>
-        </w:rPr>
-        <w:t xml:space="preserve"> access to your project. You will receive no points otherwise.</w:t>
+        <w:t>Your submission must include the GitHub link to your project and you must ensure that the instructor has the proper access to your project. You will receive no points otherwise.</w:t>
       </w:r>
     </w:p>
     <w:p>
@@ -2443,7 +2411,31 @@
                 <w:sz w:val="21"/>
                 <w:szCs w:val="21"/>
               </w:rPr>
-              <w:t>I want to make a move placing “O” or “S” on the board</w:t>
+              <w:t xml:space="preserve">I want to make a move placing “O” or “S” on </w:t>
+            </w:r>
+            <w:r>
+              <w:rPr>
+                <w:rFonts w:ascii="Times New Roman" w:hAnsi="Times New Roman" w:cs="Times New Roman"/>
+                <w:sz w:val="21"/>
+                <w:szCs w:val="21"/>
+              </w:rPr>
+              <w:t xml:space="preserve">a vacant spot on </w:t>
+            </w:r>
+            <w:r>
+              <w:rPr>
+                <w:rFonts w:ascii="Times New Roman" w:hAnsi="Times New Roman" w:cs="Times New Roman"/>
+                <w:sz w:val="21"/>
+                <w:szCs w:val="21"/>
+              </w:rPr>
+              <w:t>the board</w:t>
+            </w:r>
+            <w:r>
+              <w:rPr>
+                <w:rFonts w:ascii="Times New Roman" w:hAnsi="Times New Roman" w:cs="Times New Roman"/>
+                <w:sz w:val="21"/>
+                <w:szCs w:val="21"/>
+              </w:rPr>
+              <w:t>.</w:t>
             </w:r>
           </w:p>
           <w:p>
@@ -2639,7 +2631,55 @@
                 <w:sz w:val="21"/>
                 <w:szCs w:val="21"/>
               </w:rPr>
-              <w:t xml:space="preserve"> validation that simple game is over.</w:t>
+              <w:t xml:space="preserve"> validation </w:t>
+            </w:r>
+            <w:r>
+              <w:rPr>
+                <w:rFonts w:ascii="Times New Roman" w:hAnsi="Times New Roman" w:cs="Times New Roman"/>
+                <w:sz w:val="21"/>
+                <w:szCs w:val="21"/>
+              </w:rPr>
+              <w:t>if</w:t>
+            </w:r>
+            <w:r>
+              <w:rPr>
+                <w:rFonts w:ascii="Times New Roman" w:hAnsi="Times New Roman" w:cs="Times New Roman"/>
+                <w:sz w:val="21"/>
+                <w:szCs w:val="21"/>
+              </w:rPr>
+              <w:t xml:space="preserve"> </w:t>
+            </w:r>
+            <w:r>
+              <w:rPr>
+                <w:rFonts w:ascii="Times New Roman" w:hAnsi="Times New Roman" w:cs="Times New Roman"/>
+                <w:sz w:val="21"/>
+                <w:szCs w:val="21"/>
+              </w:rPr>
+              <w:t xml:space="preserve">the </w:t>
+            </w:r>
+            <w:r>
+              <w:rPr>
+                <w:rFonts w:ascii="Times New Roman" w:hAnsi="Times New Roman" w:cs="Times New Roman"/>
+                <w:sz w:val="21"/>
+                <w:szCs w:val="21"/>
+              </w:rPr>
+              <w:t>simple game is over</w:t>
+            </w:r>
+            <w:r>
+              <w:rPr>
+                <w:rFonts w:ascii="Times New Roman" w:hAnsi="Times New Roman" w:cs="Times New Roman"/>
+                <w:sz w:val="21"/>
+                <w:szCs w:val="21"/>
+              </w:rPr>
+              <w:t xml:space="preserve"> after each move</w:t>
+            </w:r>
+            <w:r>
+              <w:rPr>
+                <w:rFonts w:ascii="Times New Roman" w:hAnsi="Times New Roman" w:cs="Times New Roman"/>
+                <w:sz w:val="21"/>
+                <w:szCs w:val="21"/>
+              </w:rPr>
+              <w:t>.</w:t>
             </w:r>
           </w:p>
           <w:p>
@@ -2835,7 +2875,31 @@
                 <w:sz w:val="21"/>
                 <w:szCs w:val="21"/>
               </w:rPr>
-              <w:t xml:space="preserve"> to make a move placing “O” or “S” on the board</w:t>
+              <w:t xml:space="preserve"> to make a move placing “O” or “S” on </w:t>
+            </w:r>
+            <w:r>
+              <w:rPr>
+                <w:rFonts w:ascii="Times New Roman" w:hAnsi="Times New Roman" w:cs="Times New Roman"/>
+                <w:sz w:val="21"/>
+                <w:szCs w:val="21"/>
+              </w:rPr>
+              <w:t xml:space="preserve">a vacant spot on </w:t>
+            </w:r>
+            <w:r>
+              <w:rPr>
+                <w:rFonts w:ascii="Times New Roman" w:hAnsi="Times New Roman" w:cs="Times New Roman"/>
+                <w:sz w:val="21"/>
+                <w:szCs w:val="21"/>
+              </w:rPr>
+              <w:t>the board</w:t>
+            </w:r>
+            <w:r>
+              <w:rPr>
+                <w:rFonts w:ascii="Times New Roman" w:hAnsi="Times New Roman" w:cs="Times New Roman"/>
+                <w:sz w:val="21"/>
+                <w:szCs w:val="21"/>
+              </w:rPr>
+              <w:t>,</w:t>
             </w:r>
             <w:r>
               <w:rPr>
@@ -3039,7 +3103,23 @@
                 <w:sz w:val="21"/>
                 <w:szCs w:val="21"/>
               </w:rPr>
-              <w:t xml:space="preserve"> validation that general game is over</w:t>
+              <w:t xml:space="preserve"> validation </w:t>
+            </w:r>
+            <w:r>
+              <w:rPr>
+                <w:rFonts w:ascii="Times New Roman" w:hAnsi="Times New Roman" w:cs="Times New Roman"/>
+                <w:sz w:val="21"/>
+                <w:szCs w:val="21"/>
+              </w:rPr>
+              <w:t>if the</w:t>
+            </w:r>
+            <w:r>
+              <w:rPr>
+                <w:rFonts w:ascii="Times New Roman" w:hAnsi="Times New Roman" w:cs="Times New Roman"/>
+                <w:sz w:val="21"/>
+                <w:szCs w:val="21"/>
+              </w:rPr>
+              <w:t xml:space="preserve"> general game is over</w:t>
             </w:r>
             <w:r>
               <w:rPr>
@@ -3048,6 +3128,14 @@
                 <w:szCs w:val="21"/>
               </w:rPr>
               <w:t xml:space="preserve"> </w:t>
+            </w:r>
+            <w:r>
+              <w:rPr>
+                <w:rFonts w:ascii="Times New Roman" w:hAnsi="Times New Roman" w:cs="Times New Roman"/>
+                <w:sz w:val="21"/>
+                <w:szCs w:val="21"/>
+              </w:rPr>
+              <w:t>after each move,</w:t>
             </w:r>
           </w:p>
           <w:p>
@@ -3332,47 +3420,7 @@
                 <w:sz w:val="21"/>
                 <w:szCs w:val="21"/>
               </w:rPr>
-              <w:t xml:space="preserve">Status (completed, </w:t>
-            </w:r>
-            <w:proofErr w:type="spellStart"/>
-            <w:r>
-              <w:rPr>
-                <w:rFonts w:ascii="Times New Roman" w:hAnsi="Times New Roman" w:cs="Times New Roman"/>
-                <w:b/>
-                <w:sz w:val="21"/>
-                <w:szCs w:val="21"/>
-              </w:rPr>
-              <w:t>toDo</w:t>
-            </w:r>
-            <w:proofErr w:type="spellEnd"/>
-            <w:r>
-              <w:rPr>
-                <w:rFonts w:ascii="Times New Roman" w:hAnsi="Times New Roman" w:cs="Times New Roman"/>
-                <w:b/>
-                <w:sz w:val="21"/>
-                <w:szCs w:val="21"/>
-              </w:rPr>
-              <w:t xml:space="preserve">, </w:t>
-            </w:r>
-            <w:proofErr w:type="spellStart"/>
-            <w:r>
-              <w:rPr>
-                <w:rFonts w:ascii="Times New Roman" w:hAnsi="Times New Roman" w:cs="Times New Roman"/>
-                <w:b/>
-                <w:sz w:val="21"/>
-                <w:szCs w:val="21"/>
-              </w:rPr>
-              <w:t>inProgress</w:t>
-            </w:r>
-            <w:proofErr w:type="spellEnd"/>
-            <w:r>
-              <w:rPr>
-                <w:rFonts w:ascii="Times New Roman" w:hAnsi="Times New Roman" w:cs="Times New Roman"/>
-                <w:b/>
-                <w:sz w:val="21"/>
-                <w:szCs w:val="21"/>
-              </w:rPr>
-              <w:t>)</w:t>
+              <w:t>Status (completed, toDo, inProgress)</w:t>
             </w:r>
           </w:p>
         </w:tc>
@@ -3580,7 +3628,6 @@
                 <w:szCs w:val="21"/>
               </w:rPr>
             </w:pPr>
-            <w:proofErr w:type="spellStart"/>
             <w:r>
               <w:rPr>
                 <w:rFonts w:ascii="Times New Roman" w:hAnsi="Times New Roman" w:cs="Times New Roman"/>
@@ -3589,7 +3636,6 @@
               </w:rPr>
               <w:t>inProgress</w:t>
             </w:r>
-            <w:proofErr w:type="spellEnd"/>
           </w:p>
         </w:tc>
       </w:tr>
@@ -3748,25 +3794,7 @@
                 <w:sz w:val="21"/>
                 <w:szCs w:val="21"/>
               </w:rPr>
-              <w:t xml:space="preserve"> the game should be at a </w:t>
-            </w:r>
-            <w:proofErr w:type="gramStart"/>
-            <w:r>
-              <w:rPr>
-                <w:rFonts w:ascii="Times New Roman" w:hAnsi="Times New Roman" w:cs="Times New Roman"/>
-                <w:sz w:val="21"/>
-                <w:szCs w:val="21"/>
-              </w:rPr>
-              <w:t>default  3</w:t>
-            </w:r>
-            <w:proofErr w:type="gramEnd"/>
-            <w:r>
-              <w:rPr>
-                <w:rFonts w:ascii="Times New Roman" w:hAnsi="Times New Roman" w:cs="Times New Roman"/>
-                <w:sz w:val="21"/>
-                <w:szCs w:val="21"/>
-              </w:rPr>
-              <w:t>x3 board size and display to user</w:t>
+              <w:t xml:space="preserve"> the game should be at a default  3x3 board size and display to user</w:t>
             </w:r>
           </w:p>
         </w:tc>
@@ -3782,7 +3810,6 @@
                 <w:szCs w:val="21"/>
               </w:rPr>
             </w:pPr>
-            <w:proofErr w:type="spellStart"/>
             <w:r>
               <w:rPr>
                 <w:rFonts w:ascii="Times New Roman" w:hAnsi="Times New Roman" w:cs="Times New Roman"/>
@@ -3791,7 +3818,6 @@
               </w:rPr>
               <w:t>inProgress</w:t>
             </w:r>
-            <w:proofErr w:type="spellEnd"/>
           </w:p>
         </w:tc>
       </w:tr>
@@ -3918,7 +3944,6 @@
                 <w:szCs w:val="21"/>
               </w:rPr>
             </w:pPr>
-            <w:proofErr w:type="spellStart"/>
             <w:r>
               <w:rPr>
                 <w:rFonts w:ascii="Times New Roman" w:hAnsi="Times New Roman" w:cs="Times New Roman"/>
@@ -3927,7 +3952,6 @@
               </w:rPr>
               <w:t>inProgress</w:t>
             </w:r>
-            <w:proofErr w:type="spellEnd"/>
           </w:p>
         </w:tc>
       </w:tr>
@@ -4009,6 +4033,7 @@
                 <w:sz w:val="21"/>
                 <w:szCs w:val="21"/>
               </w:rPr>
+              <w:lastRenderedPageBreak/>
               <w:t>2</w:t>
             </w:r>
             <w:r>
@@ -4127,7 +4152,6 @@
                 <w:sz w:val="21"/>
                 <w:szCs w:val="21"/>
               </w:rPr>
-              <w:lastRenderedPageBreak/>
               <w:t>When</w:t>
             </w:r>
             <w:r>
@@ -4201,17 +4225,14 @@
                 <w:szCs w:val="21"/>
               </w:rPr>
             </w:pPr>
-            <w:proofErr w:type="spellStart"/>
-            <w:r>
-              <w:rPr>
-                <w:rFonts w:ascii="Times New Roman" w:hAnsi="Times New Roman" w:cs="Times New Roman"/>
-                <w:sz w:val="21"/>
-                <w:szCs w:val="21"/>
-              </w:rPr>
-              <w:lastRenderedPageBreak/>
+            <w:r>
+              <w:rPr>
+                <w:rFonts w:ascii="Times New Roman" w:hAnsi="Times New Roman" w:cs="Times New Roman"/>
+                <w:sz w:val="21"/>
+                <w:szCs w:val="21"/>
+              </w:rPr>
               <w:t>inProgress</w:t>
             </w:r>
-            <w:proofErr w:type="spellEnd"/>
           </w:p>
         </w:tc>
       </w:tr>
@@ -4370,7 +4391,6 @@
                 <w:szCs w:val="21"/>
               </w:rPr>
             </w:pPr>
-            <w:proofErr w:type="spellStart"/>
             <w:r>
               <w:rPr>
                 <w:rFonts w:ascii="Times New Roman" w:hAnsi="Times New Roman" w:cs="Times New Roman"/>
@@ -4379,7 +4399,6 @@
               </w:rPr>
               <w:t>inProgress</w:t>
             </w:r>
-            <w:proofErr w:type="spellEnd"/>
           </w:p>
         </w:tc>
       </w:tr>
@@ -4467,23 +4486,7 @@
                 <w:sz w:val="21"/>
                 <w:szCs w:val="21"/>
               </w:rPr>
-              <w:t xml:space="preserve">3. </w:t>
-            </w:r>
-            <w:r>
-              <w:rPr>
-                <w:rFonts w:ascii="Times New Roman" w:hAnsi="Times New Roman" w:cs="Times New Roman"/>
-                <w:sz w:val="21"/>
-                <w:szCs w:val="21"/>
-              </w:rPr>
-              <w:t>Start a new game of the chosen board size and game mode</w:t>
-            </w:r>
-            <w:r>
-              <w:rPr>
-                <w:rFonts w:ascii="Times New Roman" w:hAnsi="Times New Roman" w:cs="Times New Roman"/>
-                <w:sz w:val="21"/>
-                <w:szCs w:val="21"/>
-              </w:rPr>
-              <w:t xml:space="preserve"> </w:t>
+              <w:t xml:space="preserve">3. Start a new game of the chosen board size and game mode </w:t>
             </w:r>
           </w:p>
         </w:tc>
@@ -4660,7 +4663,6 @@
                 <w:szCs w:val="21"/>
               </w:rPr>
             </w:pPr>
-            <w:proofErr w:type="spellStart"/>
             <w:r>
               <w:rPr>
                 <w:rFonts w:ascii="Times New Roman" w:hAnsi="Times New Roman" w:cs="Times New Roman"/>
@@ -4669,7 +4671,6 @@
               </w:rPr>
               <w:t>toDo</w:t>
             </w:r>
-            <w:proofErr w:type="spellEnd"/>
           </w:p>
         </w:tc>
       </w:tr>
@@ -4732,23 +4733,7 @@
                 <w:sz w:val="21"/>
                 <w:szCs w:val="21"/>
               </w:rPr>
-              <w:t>AC 3.</w:t>
-            </w:r>
-            <w:r>
-              <w:rPr>
-                <w:rFonts w:ascii="Times New Roman" w:hAnsi="Times New Roman" w:cs="Times New Roman"/>
-                <w:sz w:val="21"/>
-                <w:szCs w:val="21"/>
-              </w:rPr>
-              <w:t>2</w:t>
-            </w:r>
-            <w:r>
-              <w:rPr>
-                <w:rFonts w:ascii="Times New Roman" w:hAnsi="Times New Roman" w:cs="Times New Roman"/>
-                <w:sz w:val="21"/>
-                <w:szCs w:val="21"/>
-              </w:rPr>
-              <w:t xml:space="preserve"> &lt;scenario description&gt;</w:t>
+              <w:t>AC 3.2 &lt;scenario description&gt;</w:t>
             </w:r>
             <w:r>
               <w:rPr>
@@ -4856,7 +4841,6 @@
                 <w:szCs w:val="21"/>
               </w:rPr>
             </w:pPr>
-            <w:proofErr w:type="spellStart"/>
             <w:r>
               <w:rPr>
                 <w:rFonts w:ascii="Times New Roman" w:hAnsi="Times New Roman" w:cs="Times New Roman"/>
@@ -4865,7 +4849,6 @@
               </w:rPr>
               <w:t>toDo</w:t>
             </w:r>
-            <w:proofErr w:type="spellEnd"/>
           </w:p>
         </w:tc>
       </w:tr>
@@ -4892,23 +4875,7 @@
                 <w:sz w:val="21"/>
                 <w:szCs w:val="21"/>
               </w:rPr>
-              <w:t xml:space="preserve">4. </w:t>
-            </w:r>
-            <w:r>
-              <w:rPr>
-                <w:rFonts w:ascii="Times New Roman" w:hAnsi="Times New Roman" w:cs="Times New Roman"/>
-                <w:sz w:val="21"/>
-                <w:szCs w:val="21"/>
-              </w:rPr>
-              <w:t>Make a move in a simple game</w:t>
-            </w:r>
-            <w:r>
-              <w:rPr>
-                <w:rFonts w:ascii="Times New Roman" w:hAnsi="Times New Roman" w:cs="Times New Roman"/>
-                <w:sz w:val="21"/>
-                <w:szCs w:val="21"/>
-              </w:rPr>
-              <w:t xml:space="preserve"> </w:t>
+              <w:t xml:space="preserve">4. Make a move in a simple game </w:t>
             </w:r>
           </w:p>
         </w:tc>
@@ -4952,58 +4919,8 @@
                 <w:sz w:val="21"/>
                 <w:szCs w:val="21"/>
               </w:rPr>
-              <w:t xml:space="preserve">AC </w:t>
-            </w:r>
-            <w:r>
-              <w:rPr>
-                <w:rFonts w:ascii="Times New Roman" w:hAnsi="Times New Roman" w:cs="Times New Roman"/>
-                <w:sz w:val="21"/>
-                <w:szCs w:val="21"/>
-              </w:rPr>
-              <w:t>4</w:t>
-            </w:r>
-            <w:r>
-              <w:rPr>
-                <w:rFonts w:ascii="Times New Roman" w:hAnsi="Times New Roman" w:cs="Times New Roman"/>
-                <w:sz w:val="21"/>
-                <w:szCs w:val="21"/>
-              </w:rPr>
-              <w:t>.</w:t>
-            </w:r>
-            <w:r>
-              <w:rPr>
-                <w:rFonts w:ascii="Times New Roman" w:hAnsi="Times New Roman" w:cs="Times New Roman"/>
-                <w:sz w:val="21"/>
-                <w:szCs w:val="21"/>
-              </w:rPr>
-              <w:t>1</w:t>
-            </w:r>
-            <w:r>
-              <w:rPr>
-                <w:rFonts w:ascii="Times New Roman" w:hAnsi="Times New Roman" w:cs="Times New Roman"/>
-                <w:sz w:val="21"/>
-                <w:szCs w:val="21"/>
-              </w:rPr>
-              <w:t xml:space="preserve"> &lt;scenario description&gt;</w:t>
-            </w:r>
-            <w:r>
-              <w:rPr>
-                <w:rFonts w:ascii="Times New Roman" w:hAnsi="Times New Roman" w:cs="Times New Roman"/>
-                <w:sz w:val="21"/>
-                <w:szCs w:val="21"/>
-              </w:rPr>
-              <w:t xml:space="preserve"> Check SOS completion after </w:t>
-            </w:r>
-            <w:proofErr w:type="gramStart"/>
-            <w:r>
-              <w:rPr>
-                <w:rFonts w:ascii="Times New Roman" w:hAnsi="Times New Roman" w:cs="Times New Roman"/>
-                <w:sz w:val="21"/>
-                <w:szCs w:val="21"/>
-              </w:rPr>
-              <w:t>move</w:t>
-            </w:r>
-            <w:proofErr w:type="gramEnd"/>
+              <w:t>AC 4.1 &lt;scenario description&gt; Check SOS completion after move</w:t>
+            </w:r>
           </w:p>
           <w:p>
             <w:pPr>
@@ -5053,25 +4970,7 @@
                 <w:sz w:val="21"/>
                 <w:szCs w:val="21"/>
               </w:rPr>
-              <w:t xml:space="preserve">Then the player should be declared the </w:t>
-            </w:r>
-            <w:proofErr w:type="gramStart"/>
-            <w:r>
-              <w:rPr>
-                <w:rFonts w:ascii="Times New Roman" w:hAnsi="Times New Roman" w:cs="Times New Roman"/>
-                <w:sz w:val="21"/>
-                <w:szCs w:val="21"/>
-              </w:rPr>
-              <w:t>winner</w:t>
-            </w:r>
-            <w:proofErr w:type="gramEnd"/>
-            <w:r>
-              <w:rPr>
-                <w:rFonts w:ascii="Times New Roman" w:hAnsi="Times New Roman" w:cs="Times New Roman"/>
-                <w:sz w:val="21"/>
-                <w:szCs w:val="21"/>
-              </w:rPr>
-              <w:t xml:space="preserve"> and the game should end.</w:t>
+              <w:t>Then the player should be declared the winner and the game should end.</w:t>
             </w:r>
           </w:p>
         </w:tc>
@@ -5087,7 +4986,6 @@
                 <w:szCs w:val="21"/>
               </w:rPr>
             </w:pPr>
-            <w:proofErr w:type="spellStart"/>
             <w:r>
               <w:rPr>
                 <w:rFonts w:ascii="Times New Roman" w:hAnsi="Times New Roman" w:cs="Times New Roman"/>
@@ -5096,7 +4994,6 @@
               </w:rPr>
               <w:t>toDo</w:t>
             </w:r>
-            <w:proofErr w:type="spellEnd"/>
           </w:p>
         </w:tc>
       </w:tr>
@@ -5159,101 +5056,59 @@
                 <w:sz w:val="21"/>
                 <w:szCs w:val="21"/>
               </w:rPr>
-              <w:t>AC 4.2 &lt;scenario description&gt;</w:t>
-            </w:r>
-            <w:r>
-              <w:rPr>
-                <w:rFonts w:ascii="Times New Roman" w:hAnsi="Times New Roman" w:cs="Times New Roman"/>
-                <w:sz w:val="21"/>
-                <w:szCs w:val="21"/>
-              </w:rPr>
-              <w:t xml:space="preserve"> player makes a move</w:t>
-            </w:r>
-          </w:p>
-          <w:p>
-            <w:pPr>
-              <w:rPr>
-                <w:rFonts w:ascii="Times New Roman" w:hAnsi="Times New Roman" w:cs="Times New Roman"/>
-                <w:sz w:val="21"/>
-                <w:szCs w:val="21"/>
-              </w:rPr>
-            </w:pPr>
-            <w:r>
-              <w:rPr>
-                <w:rFonts w:ascii="Times New Roman" w:hAnsi="Times New Roman" w:cs="Times New Roman"/>
-                <w:sz w:val="21"/>
-                <w:szCs w:val="21"/>
-              </w:rPr>
-              <w:t>Given</w:t>
-            </w:r>
-            <w:r>
-              <w:rPr>
-                <w:rFonts w:ascii="Times New Roman" w:hAnsi="Times New Roman" w:cs="Times New Roman"/>
-                <w:sz w:val="21"/>
-                <w:szCs w:val="21"/>
-              </w:rPr>
-              <w:t xml:space="preserve"> it is the player’s turn on a simple game</w:t>
-            </w:r>
-          </w:p>
-          <w:p>
-            <w:pPr>
-              <w:rPr>
-                <w:rFonts w:ascii="Times New Roman" w:hAnsi="Times New Roman" w:cs="Times New Roman"/>
-                <w:sz w:val="21"/>
-                <w:szCs w:val="21"/>
-              </w:rPr>
-            </w:pPr>
-            <w:r>
-              <w:rPr>
-                <w:rFonts w:ascii="Times New Roman" w:hAnsi="Times New Roman" w:cs="Times New Roman"/>
-                <w:sz w:val="21"/>
-                <w:szCs w:val="21"/>
-              </w:rPr>
-              <w:t>When</w:t>
-            </w:r>
-            <w:r>
-              <w:rPr>
-                <w:rFonts w:ascii="Times New Roman" w:hAnsi="Times New Roman" w:cs="Times New Roman"/>
-                <w:sz w:val="21"/>
-                <w:szCs w:val="21"/>
-              </w:rPr>
-              <w:t xml:space="preserve"> the place selects an empty board slot for “S” or “O”  </w:t>
-            </w:r>
-          </w:p>
-          <w:p>
-            <w:pPr>
-              <w:rPr>
-                <w:rFonts w:ascii="Times New Roman" w:hAnsi="Times New Roman" w:cs="Times New Roman"/>
-                <w:sz w:val="21"/>
-                <w:szCs w:val="21"/>
-              </w:rPr>
-            </w:pPr>
-            <w:r>
-              <w:rPr>
-                <w:rFonts w:ascii="Times New Roman" w:hAnsi="Times New Roman" w:cs="Times New Roman"/>
-                <w:sz w:val="21"/>
-                <w:szCs w:val="21"/>
-              </w:rPr>
-              <w:t>Then</w:t>
-            </w:r>
-            <w:r>
-              <w:rPr>
-                <w:rFonts w:ascii="Times New Roman" w:hAnsi="Times New Roman" w:cs="Times New Roman"/>
-                <w:sz w:val="21"/>
-                <w:szCs w:val="21"/>
-              </w:rPr>
-              <w:t xml:space="preserve"> the player’s selected letter should appear on the select board slot and turn is passed to </w:t>
-            </w:r>
-            <w:proofErr w:type="gramStart"/>
-            <w:r>
-              <w:rPr>
-                <w:rFonts w:ascii="Times New Roman" w:hAnsi="Times New Roman" w:cs="Times New Roman"/>
-                <w:sz w:val="21"/>
-                <w:szCs w:val="21"/>
-              </w:rPr>
-              <w:t>opponent .</w:t>
-            </w:r>
-            <w:proofErr w:type="gramEnd"/>
+              <w:t>AC 4.2 &lt;scenario description&gt; player makes a move</w:t>
+            </w:r>
+          </w:p>
+          <w:p>
+            <w:pPr>
+              <w:rPr>
+                <w:rFonts w:ascii="Times New Roman" w:hAnsi="Times New Roman" w:cs="Times New Roman"/>
+                <w:sz w:val="21"/>
+                <w:szCs w:val="21"/>
+              </w:rPr>
+            </w:pPr>
+            <w:r>
+              <w:rPr>
+                <w:rFonts w:ascii="Times New Roman" w:hAnsi="Times New Roman" w:cs="Times New Roman"/>
+                <w:sz w:val="21"/>
+                <w:szCs w:val="21"/>
+              </w:rPr>
+              <w:t>Given it is the player’s turn on a simple game</w:t>
+            </w:r>
+          </w:p>
+          <w:p>
+            <w:pPr>
+              <w:rPr>
+                <w:rFonts w:ascii="Times New Roman" w:hAnsi="Times New Roman" w:cs="Times New Roman"/>
+                <w:sz w:val="21"/>
+                <w:szCs w:val="21"/>
+              </w:rPr>
+            </w:pPr>
+            <w:r>
+              <w:rPr>
+                <w:rFonts w:ascii="Times New Roman" w:hAnsi="Times New Roman" w:cs="Times New Roman"/>
+                <w:sz w:val="21"/>
+                <w:szCs w:val="21"/>
+              </w:rPr>
+              <w:t xml:space="preserve">When the place selects an empty board slot for “S” or “O”  </w:t>
+            </w:r>
+          </w:p>
+          <w:p>
+            <w:pPr>
+              <w:rPr>
+                <w:rFonts w:ascii="Times New Roman" w:hAnsi="Times New Roman" w:cs="Times New Roman"/>
+                <w:sz w:val="21"/>
+                <w:szCs w:val="21"/>
+              </w:rPr>
+            </w:pPr>
+            <w:r>
+              <w:rPr>
+                <w:rFonts w:ascii="Times New Roman" w:hAnsi="Times New Roman" w:cs="Times New Roman"/>
+                <w:sz w:val="21"/>
+                <w:szCs w:val="21"/>
+              </w:rPr>
+              <w:t>Then the player’s selected letter should appear on the select board slot and turn is passed to opponent .</w:t>
+            </w:r>
           </w:p>
         </w:tc>
         <w:tc>
@@ -5268,7 +5123,6 @@
                 <w:szCs w:val="21"/>
               </w:rPr>
             </w:pPr>
-            <w:proofErr w:type="spellStart"/>
             <w:r>
               <w:rPr>
                 <w:rFonts w:ascii="Times New Roman" w:hAnsi="Times New Roman" w:cs="Times New Roman"/>
@@ -5277,7 +5131,6 @@
               </w:rPr>
               <w:t>toDo</w:t>
             </w:r>
-            <w:proofErr w:type="spellEnd"/>
           </w:p>
         </w:tc>
       </w:tr>
@@ -5340,106 +5193,58 @@
                 <w:sz w:val="21"/>
                 <w:szCs w:val="21"/>
               </w:rPr>
-              <w:t>AC 4.</w:t>
-            </w:r>
-            <w:r>
-              <w:rPr>
-                <w:rFonts w:ascii="Times New Roman" w:hAnsi="Times New Roman" w:cs="Times New Roman"/>
-                <w:sz w:val="21"/>
-                <w:szCs w:val="21"/>
-              </w:rPr>
-              <w:t>3</w:t>
-            </w:r>
-            <w:r>
-              <w:rPr>
-                <w:rFonts w:ascii="Times New Roman" w:hAnsi="Times New Roman" w:cs="Times New Roman"/>
-                <w:sz w:val="21"/>
-                <w:szCs w:val="21"/>
-              </w:rPr>
-              <w:t xml:space="preserve"> &lt;scenario description&gt; </w:t>
-            </w:r>
-            <w:r>
-              <w:rPr>
-                <w:rFonts w:ascii="Times New Roman" w:hAnsi="Times New Roman" w:cs="Times New Roman"/>
-                <w:sz w:val="21"/>
-                <w:szCs w:val="21"/>
-              </w:rPr>
-              <w:t>making last move on filled board</w:t>
-            </w:r>
-          </w:p>
-          <w:p>
-            <w:pPr>
-              <w:rPr>
-                <w:rFonts w:ascii="Times New Roman" w:hAnsi="Times New Roman" w:cs="Times New Roman"/>
-                <w:sz w:val="21"/>
-                <w:szCs w:val="21"/>
-              </w:rPr>
-            </w:pPr>
-            <w:r>
-              <w:rPr>
-                <w:rFonts w:ascii="Times New Roman" w:hAnsi="Times New Roman" w:cs="Times New Roman"/>
-                <w:sz w:val="21"/>
-                <w:szCs w:val="21"/>
-              </w:rPr>
-              <w:t xml:space="preserve">Given </w:t>
-            </w:r>
-            <w:r>
-              <w:rPr>
-                <w:rFonts w:ascii="Times New Roman" w:hAnsi="Times New Roman" w:cs="Times New Roman"/>
-                <w:sz w:val="21"/>
-                <w:szCs w:val="21"/>
-              </w:rPr>
-              <w:t>the board is filled and no “SOS” has been created</w:t>
-            </w:r>
-          </w:p>
-          <w:p>
-            <w:pPr>
-              <w:rPr>
-                <w:rFonts w:ascii="Times New Roman" w:hAnsi="Times New Roman" w:cs="Times New Roman"/>
-                <w:sz w:val="21"/>
-                <w:szCs w:val="21"/>
-              </w:rPr>
-            </w:pPr>
-            <w:r>
-              <w:rPr>
-                <w:rFonts w:ascii="Times New Roman" w:hAnsi="Times New Roman" w:cs="Times New Roman"/>
-                <w:sz w:val="21"/>
-                <w:szCs w:val="21"/>
-              </w:rPr>
-              <w:t>When</w:t>
-            </w:r>
-            <w:r>
-              <w:rPr>
-                <w:rFonts w:ascii="Times New Roman" w:hAnsi="Times New Roman" w:cs="Times New Roman"/>
-                <w:sz w:val="21"/>
-                <w:szCs w:val="21"/>
-              </w:rPr>
-              <w:t xml:space="preserve"> final board slot has been taken</w:t>
-            </w:r>
-          </w:p>
-          <w:p>
-            <w:pPr>
-              <w:rPr>
-                <w:rFonts w:ascii="Times New Roman" w:hAnsi="Times New Roman" w:cs="Times New Roman"/>
-                <w:sz w:val="21"/>
-                <w:szCs w:val="21"/>
-              </w:rPr>
-            </w:pPr>
-            <w:r>
-              <w:rPr>
-                <w:rFonts w:ascii="Times New Roman" w:hAnsi="Times New Roman" w:cs="Times New Roman"/>
-                <w:sz w:val="21"/>
-                <w:szCs w:val="21"/>
-              </w:rPr>
-              <w:t xml:space="preserve">Then </w:t>
-            </w:r>
-            <w:r>
-              <w:rPr>
-                <w:rFonts w:ascii="Times New Roman" w:hAnsi="Times New Roman" w:cs="Times New Roman"/>
-                <w:sz w:val="21"/>
-                <w:szCs w:val="21"/>
-              </w:rPr>
-              <w:t>the game will be declared as a draw</w:t>
+              <w:t>AC 4.3 &lt;scenario description&gt; making last move on filled board</w:t>
+            </w:r>
+          </w:p>
+          <w:p>
+            <w:pPr>
+              <w:rPr>
+                <w:rFonts w:ascii="Times New Roman" w:hAnsi="Times New Roman" w:cs="Times New Roman"/>
+                <w:sz w:val="21"/>
+                <w:szCs w:val="21"/>
+              </w:rPr>
+            </w:pPr>
+            <w:r>
+              <w:rPr>
+                <w:rFonts w:ascii="Times New Roman" w:hAnsi="Times New Roman" w:cs="Times New Roman"/>
+                <w:sz w:val="21"/>
+                <w:szCs w:val="21"/>
+              </w:rPr>
+              <w:t>Given the board is filled and no “SOS” has been created</w:t>
+            </w:r>
+          </w:p>
+          <w:p>
+            <w:pPr>
+              <w:rPr>
+                <w:rFonts w:ascii="Times New Roman" w:hAnsi="Times New Roman" w:cs="Times New Roman"/>
+                <w:sz w:val="21"/>
+                <w:szCs w:val="21"/>
+              </w:rPr>
+            </w:pPr>
+            <w:r>
+              <w:rPr>
+                <w:rFonts w:ascii="Times New Roman" w:hAnsi="Times New Roman" w:cs="Times New Roman"/>
+                <w:sz w:val="21"/>
+                <w:szCs w:val="21"/>
+              </w:rPr>
+              <w:t>When final board slot has been taken</w:t>
+            </w:r>
+          </w:p>
+          <w:p>
+            <w:pPr>
+              <w:rPr>
+                <w:rFonts w:ascii="Times New Roman" w:hAnsi="Times New Roman" w:cs="Times New Roman"/>
+                <w:sz w:val="21"/>
+                <w:szCs w:val="21"/>
+              </w:rPr>
+            </w:pPr>
+            <w:r>
+              <w:rPr>
+                <w:rFonts w:ascii="Times New Roman" w:hAnsi="Times New Roman" w:cs="Times New Roman"/>
+                <w:sz w:val="21"/>
+                <w:szCs w:val="21"/>
+              </w:rPr>
+              <w:t>Then the game will be declared as a draw</w:t>
             </w:r>
           </w:p>
           <w:p>
@@ -5464,7 +5269,6 @@
                 <w:szCs w:val="21"/>
               </w:rPr>
             </w:pPr>
-            <w:proofErr w:type="spellStart"/>
             <w:r>
               <w:rPr>
                 <w:rFonts w:ascii="Times New Roman" w:hAnsi="Times New Roman" w:cs="Times New Roman"/>
@@ -5473,7 +5277,6 @@
               </w:rPr>
               <w:t>toDo</w:t>
             </w:r>
-            <w:proofErr w:type="spellEnd"/>
           </w:p>
         </w:tc>
       </w:tr>
@@ -5552,15 +5355,7 @@
                 <w:sz w:val="21"/>
                 <w:szCs w:val="21"/>
               </w:rPr>
-              <w:t xml:space="preserve"> &lt;scenario description&gt;</w:t>
-            </w:r>
-            <w:r>
-              <w:rPr>
-                <w:rFonts w:ascii="Times New Roman" w:hAnsi="Times New Roman" w:cs="Times New Roman"/>
-                <w:sz w:val="21"/>
-                <w:szCs w:val="21"/>
-              </w:rPr>
-              <w:t xml:space="preserve"> Attempting to make a move in a filled cell</w:t>
+              <w:t xml:space="preserve"> &lt;scenario description&gt; Attempting to make a move in a filled cell</w:t>
             </w:r>
           </w:p>
           <w:p>
@@ -5611,25 +5406,7 @@
                 <w:sz w:val="21"/>
                 <w:szCs w:val="21"/>
               </w:rPr>
-              <w:t xml:space="preserve">Then the filled board </w:t>
-            </w:r>
-            <w:proofErr w:type="gramStart"/>
-            <w:r>
-              <w:rPr>
-                <w:rFonts w:ascii="Times New Roman" w:hAnsi="Times New Roman" w:cs="Times New Roman"/>
-                <w:sz w:val="21"/>
-                <w:szCs w:val="21"/>
-              </w:rPr>
-              <w:t>slot  and</w:t>
-            </w:r>
-            <w:proofErr w:type="gramEnd"/>
-            <w:r>
-              <w:rPr>
-                <w:rFonts w:ascii="Times New Roman" w:hAnsi="Times New Roman" w:cs="Times New Roman"/>
-                <w:sz w:val="21"/>
-                <w:szCs w:val="21"/>
-              </w:rPr>
-              <w:t xml:space="preserve"> user turn should remain unchanged and user will be allowed to continue to find an empty space.</w:t>
+              <w:t>Then the filled board slot  and user turn should remain unchanged and user will be allowed to continue to find an empty space.</w:t>
             </w:r>
           </w:p>
         </w:tc>
@@ -5645,7 +5422,6 @@
                 <w:szCs w:val="21"/>
               </w:rPr>
             </w:pPr>
-            <w:proofErr w:type="spellStart"/>
             <w:r>
               <w:rPr>
                 <w:rFonts w:ascii="Times New Roman" w:hAnsi="Times New Roman" w:cs="Times New Roman"/>
@@ -5654,7 +5430,6 @@
               </w:rPr>
               <w:t>toDo</w:t>
             </w:r>
-            <w:proofErr w:type="spellEnd"/>
           </w:p>
         </w:tc>
       </w:tr>
@@ -5681,15 +5456,7 @@
                 <w:sz w:val="21"/>
                 <w:szCs w:val="21"/>
               </w:rPr>
-              <w:t xml:space="preserve">5. </w:t>
-            </w:r>
-            <w:r>
-              <w:rPr>
-                <w:rFonts w:ascii="Times New Roman" w:hAnsi="Times New Roman" w:cs="Times New Roman"/>
-                <w:sz w:val="21"/>
-                <w:szCs w:val="21"/>
-              </w:rPr>
-              <w:t>A simple game is over</w:t>
+              <w:t>5. A simple game is over</w:t>
             </w:r>
           </w:p>
         </w:tc>
@@ -5733,23 +5500,7 @@
                 <w:sz w:val="21"/>
                 <w:szCs w:val="21"/>
               </w:rPr>
-              <w:t xml:space="preserve">AC </w:t>
-            </w:r>
-            <w:r>
-              <w:rPr>
-                <w:rFonts w:ascii="Times New Roman" w:hAnsi="Times New Roman" w:cs="Times New Roman"/>
-                <w:sz w:val="21"/>
-                <w:szCs w:val="21"/>
-              </w:rPr>
-              <w:t>5.1</w:t>
-            </w:r>
-            <w:r>
-              <w:rPr>
-                <w:rFonts w:ascii="Times New Roman" w:hAnsi="Times New Roman" w:cs="Times New Roman"/>
-                <w:sz w:val="21"/>
-                <w:szCs w:val="21"/>
-              </w:rPr>
-              <w:t xml:space="preserve"> &lt;scenario description&gt;</w:t>
+              <w:t>AC 5.1 &lt;scenario description&gt;</w:t>
             </w:r>
             <w:r>
               <w:rPr>
@@ -5823,31 +5574,7 @@
                 <w:sz w:val="21"/>
                 <w:szCs w:val="21"/>
               </w:rPr>
-              <w:t xml:space="preserve"> game detects </w:t>
-            </w:r>
-            <w:r>
-              <w:rPr>
-                <w:rFonts w:ascii="Times New Roman" w:hAnsi="Times New Roman" w:cs="Times New Roman"/>
-                <w:sz w:val="21"/>
-                <w:szCs w:val="21"/>
-              </w:rPr>
-              <w:t xml:space="preserve">“SOS” Sequence </w:t>
-            </w:r>
-            <w:r>
-              <w:rPr>
-                <w:rFonts w:ascii="Times New Roman" w:hAnsi="Times New Roman" w:cs="Times New Roman"/>
-                <w:sz w:val="21"/>
-                <w:szCs w:val="21"/>
-              </w:rPr>
-              <w:t xml:space="preserve">formed </w:t>
-            </w:r>
-            <w:r>
-              <w:rPr>
-                <w:rFonts w:ascii="Times New Roman" w:hAnsi="Times New Roman" w:cs="Times New Roman"/>
-                <w:sz w:val="21"/>
-                <w:szCs w:val="21"/>
-              </w:rPr>
-              <w:t>horizontally, vertically or diagonally</w:t>
+              <w:t xml:space="preserve"> game detects “SOS” Sequence formed horizontally, vertically or diagonally</w:t>
             </w:r>
           </w:p>
           <w:p>
@@ -5888,7 +5615,6 @@
                 <w:szCs w:val="21"/>
               </w:rPr>
             </w:pPr>
-            <w:proofErr w:type="spellStart"/>
             <w:r>
               <w:rPr>
                 <w:rFonts w:ascii="Times New Roman" w:hAnsi="Times New Roman" w:cs="Times New Roman"/>
@@ -5897,7 +5623,6 @@
               </w:rPr>
               <w:t>toDo</w:t>
             </w:r>
-            <w:proofErr w:type="spellEnd"/>
           </w:p>
         </w:tc>
       </w:tr>
@@ -6042,6 +5767,7 @@
                 <w:sz w:val="21"/>
                 <w:szCs w:val="21"/>
               </w:rPr>
+              <w:lastRenderedPageBreak/>
               <w:t>When</w:t>
             </w:r>
             <w:r>
@@ -6067,7 +5793,6 @@
                 <w:sz w:val="21"/>
                 <w:szCs w:val="21"/>
               </w:rPr>
-              <w:lastRenderedPageBreak/>
               <w:t>Then</w:t>
             </w:r>
             <w:r>
@@ -6092,7 +5817,6 @@
                 <w:szCs w:val="21"/>
               </w:rPr>
             </w:pPr>
-            <w:proofErr w:type="spellStart"/>
             <w:r>
               <w:rPr>
                 <w:rFonts w:ascii="Times New Roman" w:hAnsi="Times New Roman" w:cs="Times New Roman"/>
@@ -6102,7 +5826,6 @@
               <w:lastRenderedPageBreak/>
               <w:t>toDo</w:t>
             </w:r>
-            <w:proofErr w:type="spellEnd"/>
           </w:p>
         </w:tc>
       </w:tr>
@@ -6304,7 +6027,6 @@
                 <w:szCs w:val="21"/>
               </w:rPr>
             </w:pPr>
-            <w:proofErr w:type="spellStart"/>
             <w:r>
               <w:rPr>
                 <w:rFonts w:ascii="Times New Roman" w:hAnsi="Times New Roman" w:cs="Times New Roman"/>
@@ -6313,7 +6035,6 @@
               </w:rPr>
               <w:t>toDo</w:t>
             </w:r>
-            <w:proofErr w:type="spellEnd"/>
           </w:p>
         </w:tc>
       </w:tr>
@@ -6340,15 +6061,7 @@
                 <w:sz w:val="21"/>
                 <w:szCs w:val="21"/>
               </w:rPr>
-              <w:t xml:space="preserve">6. </w:t>
-            </w:r>
-            <w:r>
-              <w:rPr>
-                <w:rFonts w:ascii="Times New Roman" w:hAnsi="Times New Roman" w:cs="Times New Roman"/>
-                <w:sz w:val="21"/>
-                <w:szCs w:val="21"/>
-              </w:rPr>
-              <w:t>Make a move in a general game</w:t>
+              <w:t>6. Make a move in a general game</w:t>
             </w:r>
           </w:p>
         </w:tc>
@@ -6392,31 +6105,7 @@
                 <w:sz w:val="21"/>
                 <w:szCs w:val="21"/>
               </w:rPr>
-              <w:t xml:space="preserve">AC </w:t>
-            </w:r>
-            <w:r>
-              <w:rPr>
-                <w:rFonts w:ascii="Times New Roman" w:hAnsi="Times New Roman" w:cs="Times New Roman"/>
-                <w:sz w:val="21"/>
-                <w:szCs w:val="21"/>
-              </w:rPr>
-              <w:t>6</w:t>
-            </w:r>
-            <w:r>
-              <w:rPr>
-                <w:rFonts w:ascii="Times New Roman" w:hAnsi="Times New Roman" w:cs="Times New Roman"/>
-                <w:sz w:val="21"/>
-                <w:szCs w:val="21"/>
-              </w:rPr>
-              <w:t>.1 &lt;scenario description&gt;</w:t>
-            </w:r>
-            <w:r>
-              <w:rPr>
-                <w:rFonts w:ascii="Times New Roman" w:hAnsi="Times New Roman" w:cs="Times New Roman"/>
-                <w:sz w:val="21"/>
-                <w:szCs w:val="21"/>
-              </w:rPr>
-              <w:t xml:space="preserve"> player makes a move on empty space</w:t>
+              <w:t>AC 6.1 &lt;scenario description&gt; player makes a move on empty space</w:t>
             </w:r>
           </w:p>
           <w:p>
@@ -6483,7 +6172,6 @@
                 <w:szCs w:val="21"/>
               </w:rPr>
             </w:pPr>
-            <w:proofErr w:type="spellStart"/>
             <w:r>
               <w:rPr>
                 <w:rFonts w:ascii="Times New Roman" w:hAnsi="Times New Roman" w:cs="Times New Roman"/>
@@ -6492,7 +6180,6 @@
               </w:rPr>
               <w:t>toDo</w:t>
             </w:r>
-            <w:proofErr w:type="spellEnd"/>
           </w:p>
         </w:tc>
       </w:tr>
@@ -6555,31 +6242,7 @@
                 <w:sz w:val="21"/>
                 <w:szCs w:val="21"/>
               </w:rPr>
-              <w:t>AC 6.</w:t>
-            </w:r>
-            <w:r>
-              <w:rPr>
-                <w:rFonts w:ascii="Times New Roman" w:hAnsi="Times New Roman" w:cs="Times New Roman"/>
-                <w:sz w:val="21"/>
-                <w:szCs w:val="21"/>
-              </w:rPr>
-              <w:t>2</w:t>
-            </w:r>
-            <w:r>
-              <w:rPr>
-                <w:rFonts w:ascii="Times New Roman" w:hAnsi="Times New Roman" w:cs="Times New Roman"/>
-                <w:sz w:val="21"/>
-                <w:szCs w:val="21"/>
-              </w:rPr>
-              <w:t xml:space="preserve"> &lt;scenario description&gt;</w:t>
-            </w:r>
-            <w:r>
-              <w:rPr>
-                <w:rFonts w:ascii="Times New Roman" w:hAnsi="Times New Roman" w:cs="Times New Roman"/>
-                <w:sz w:val="21"/>
-                <w:szCs w:val="21"/>
-              </w:rPr>
-              <w:t xml:space="preserve"> “SOS” sequenc</w:t>
+              <w:t>AC 6.2 &lt;scenario description&gt; “SOS” sequenc</w:t>
             </w:r>
             <w:r>
               <w:rPr>
@@ -6612,40 +6275,24 @@
                 <w:sz w:val="21"/>
                 <w:szCs w:val="21"/>
               </w:rPr>
-              <w:t>Given</w:t>
-            </w:r>
-            <w:r>
-              <w:rPr>
-                <w:rFonts w:ascii="Times New Roman" w:hAnsi="Times New Roman" w:cs="Times New Roman"/>
-                <w:sz w:val="21"/>
-                <w:szCs w:val="21"/>
-              </w:rPr>
-              <w:t xml:space="preserve"> the player has placed an “S” or “O” on an empty board slot</w:t>
-            </w:r>
-          </w:p>
-          <w:p>
-            <w:pPr>
-              <w:rPr>
-                <w:rFonts w:ascii="Times New Roman" w:hAnsi="Times New Roman" w:cs="Times New Roman"/>
-                <w:sz w:val="21"/>
-                <w:szCs w:val="21"/>
-              </w:rPr>
-            </w:pPr>
-            <w:r>
-              <w:rPr>
-                <w:rFonts w:ascii="Times New Roman" w:hAnsi="Times New Roman" w:cs="Times New Roman"/>
-                <w:sz w:val="21"/>
-                <w:szCs w:val="21"/>
-              </w:rPr>
-              <w:t>When</w:t>
-            </w:r>
-            <w:r>
-              <w:rPr>
-                <w:rFonts w:ascii="Times New Roman" w:hAnsi="Times New Roman" w:cs="Times New Roman"/>
-                <w:sz w:val="21"/>
-                <w:szCs w:val="21"/>
-              </w:rPr>
-              <w:t xml:space="preserve"> </w:t>
+              <w:t>Given the player has placed an “S” or “O” on an empty board slot</w:t>
+            </w:r>
+          </w:p>
+          <w:p>
+            <w:pPr>
+              <w:rPr>
+                <w:rFonts w:ascii="Times New Roman" w:hAnsi="Times New Roman" w:cs="Times New Roman"/>
+                <w:sz w:val="21"/>
+                <w:szCs w:val="21"/>
+              </w:rPr>
+            </w:pPr>
+            <w:r>
+              <w:rPr>
+                <w:rFonts w:ascii="Times New Roman" w:hAnsi="Times New Roman" w:cs="Times New Roman"/>
+                <w:sz w:val="21"/>
+                <w:szCs w:val="21"/>
+              </w:rPr>
+              <w:t xml:space="preserve">When </w:t>
             </w:r>
             <w:r>
               <w:rPr>
@@ -6694,7 +6341,6 @@
                 <w:szCs w:val="21"/>
               </w:rPr>
             </w:pPr>
-            <w:proofErr w:type="spellStart"/>
             <w:r>
               <w:rPr>
                 <w:rFonts w:ascii="Times New Roman" w:hAnsi="Times New Roman" w:cs="Times New Roman"/>
@@ -6703,7 +6349,6 @@
               </w:rPr>
               <w:t>toDo</w:t>
             </w:r>
-            <w:proofErr w:type="spellEnd"/>
           </w:p>
         </w:tc>
       </w:tr>
@@ -6766,23 +6411,7 @@
                 <w:sz w:val="21"/>
                 <w:szCs w:val="21"/>
               </w:rPr>
-              <w:t>AC 6.</w:t>
-            </w:r>
-            <w:r>
-              <w:rPr>
-                <w:rFonts w:ascii="Times New Roman" w:hAnsi="Times New Roman" w:cs="Times New Roman"/>
-                <w:sz w:val="21"/>
-                <w:szCs w:val="21"/>
-              </w:rPr>
-              <w:t>3</w:t>
-            </w:r>
-            <w:r>
-              <w:rPr>
-                <w:rFonts w:ascii="Times New Roman" w:hAnsi="Times New Roman" w:cs="Times New Roman"/>
-                <w:sz w:val="21"/>
-                <w:szCs w:val="21"/>
-              </w:rPr>
-              <w:t xml:space="preserve"> &lt;scenario description&gt;</w:t>
+              <w:t>AC 6.3 &lt;scenario description&gt;</w:t>
             </w:r>
             <w:r>
               <w:rPr>
@@ -6857,23 +6486,7 @@
                 <w:sz w:val="21"/>
                 <w:szCs w:val="21"/>
               </w:rPr>
-              <w:t xml:space="preserve">Then the filled board </w:t>
-            </w:r>
-            <w:r>
-              <w:rPr>
-                <w:rFonts w:ascii="Times New Roman" w:hAnsi="Times New Roman" w:cs="Times New Roman"/>
-                <w:sz w:val="21"/>
-                <w:szCs w:val="21"/>
-              </w:rPr>
-              <w:t>slot and</w:t>
-            </w:r>
-            <w:r>
-              <w:rPr>
-                <w:rFonts w:ascii="Times New Roman" w:hAnsi="Times New Roman" w:cs="Times New Roman"/>
-                <w:sz w:val="21"/>
-                <w:szCs w:val="21"/>
-              </w:rPr>
-              <w:t xml:space="preserve"> user turn should remain </w:t>
+              <w:t xml:space="preserve">Then the filled board slot and user turn should remain </w:t>
             </w:r>
             <w:r>
               <w:rPr>
@@ -6905,7 +6518,6 @@
                 <w:szCs w:val="21"/>
               </w:rPr>
             </w:pPr>
-            <w:proofErr w:type="spellStart"/>
             <w:r>
               <w:rPr>
                 <w:rFonts w:ascii="Times New Roman" w:hAnsi="Times New Roman" w:cs="Times New Roman"/>
@@ -6914,7 +6526,6 @@
               </w:rPr>
               <w:t>toDo</w:t>
             </w:r>
-            <w:proofErr w:type="spellEnd"/>
           </w:p>
         </w:tc>
       </w:tr>
@@ -6977,23 +6588,7 @@
                 <w:sz w:val="21"/>
                 <w:szCs w:val="21"/>
               </w:rPr>
-              <w:t>AC 6.</w:t>
-            </w:r>
-            <w:r>
-              <w:rPr>
-                <w:rFonts w:ascii="Times New Roman" w:hAnsi="Times New Roman" w:cs="Times New Roman"/>
-                <w:sz w:val="21"/>
-                <w:szCs w:val="21"/>
-              </w:rPr>
-              <w:t xml:space="preserve">4 </w:t>
-            </w:r>
-            <w:r>
-              <w:rPr>
-                <w:rFonts w:ascii="Times New Roman" w:hAnsi="Times New Roman" w:cs="Times New Roman"/>
-                <w:sz w:val="21"/>
-                <w:szCs w:val="21"/>
-              </w:rPr>
-              <w:t>&lt;scenario description&gt;</w:t>
+              <w:t>AC 6.4 &lt;scenario description&gt;</w:t>
             </w:r>
             <w:r>
               <w:rPr>
@@ -7116,7 +6711,6 @@
                 <w:szCs w:val="21"/>
               </w:rPr>
             </w:pPr>
-            <w:proofErr w:type="spellStart"/>
             <w:r>
               <w:rPr>
                 <w:rFonts w:ascii="Times New Roman" w:hAnsi="Times New Roman" w:cs="Times New Roman"/>
@@ -7125,7 +6719,6 @@
               </w:rPr>
               <w:t>toDo</w:t>
             </w:r>
-            <w:proofErr w:type="spellEnd"/>
           </w:p>
         </w:tc>
       </w:tr>
@@ -7152,15 +6745,7 @@
                 <w:sz w:val="21"/>
                 <w:szCs w:val="21"/>
               </w:rPr>
-              <w:t xml:space="preserve">7. </w:t>
-            </w:r>
-            <w:r>
-              <w:rPr>
-                <w:rFonts w:ascii="Times New Roman" w:hAnsi="Times New Roman" w:cs="Times New Roman"/>
-                <w:sz w:val="21"/>
-                <w:szCs w:val="21"/>
-              </w:rPr>
-              <w:t>A general game is over</w:t>
+              <w:t>7. A general game is over</w:t>
             </w:r>
           </w:p>
         </w:tc>
@@ -7204,31 +6789,7 @@
                 <w:sz w:val="21"/>
                 <w:szCs w:val="21"/>
               </w:rPr>
-              <w:t xml:space="preserve">AC </w:t>
-            </w:r>
-            <w:r>
-              <w:rPr>
-                <w:rFonts w:ascii="Times New Roman" w:hAnsi="Times New Roman" w:cs="Times New Roman"/>
-                <w:sz w:val="21"/>
-                <w:szCs w:val="21"/>
-              </w:rPr>
-              <w:t>7.1</w:t>
-            </w:r>
-            <w:r>
-              <w:rPr>
-                <w:rFonts w:ascii="Times New Roman" w:hAnsi="Times New Roman" w:cs="Times New Roman"/>
-                <w:sz w:val="21"/>
-                <w:szCs w:val="21"/>
-              </w:rPr>
-              <w:t xml:space="preserve"> &lt;scenario description&gt;</w:t>
-            </w:r>
-            <w:r>
-              <w:rPr>
-                <w:rFonts w:ascii="Times New Roman" w:hAnsi="Times New Roman" w:cs="Times New Roman"/>
-                <w:sz w:val="21"/>
-                <w:szCs w:val="21"/>
-              </w:rPr>
-              <w:t xml:space="preserve"> Game over with winner</w:t>
+              <w:t>AC 7.1 &lt;scenario description&gt; Game over with winner</w:t>
             </w:r>
           </w:p>
           <w:p>
@@ -7253,18 +6814,8 @@
                 <w:sz w:val="21"/>
                 <w:szCs w:val="21"/>
               </w:rPr>
-              <w:t xml:space="preserve"> no moves can be made and board slots are </w:t>
-            </w:r>
-            <w:proofErr w:type="gramStart"/>
-            <w:r>
-              <w:rPr>
-                <w:rFonts w:ascii="Times New Roman" w:hAnsi="Times New Roman" w:cs="Times New Roman"/>
-                <w:sz w:val="21"/>
-                <w:szCs w:val="21"/>
-              </w:rPr>
-              <w:t>completely filled</w:t>
-            </w:r>
-            <w:proofErr w:type="gramEnd"/>
+              <w:t xml:space="preserve"> no moves can be made and board slots are completely filled</w:t>
+            </w:r>
           </w:p>
           <w:p>
             <w:pPr>
@@ -7337,7 +6888,6 @@
                 <w:szCs w:val="21"/>
               </w:rPr>
             </w:pPr>
-            <w:proofErr w:type="spellStart"/>
             <w:r>
               <w:rPr>
                 <w:rFonts w:ascii="Times New Roman" w:hAnsi="Times New Roman" w:cs="Times New Roman"/>
@@ -7346,7 +6896,6 @@
               </w:rPr>
               <w:t>toDo</w:t>
             </w:r>
-            <w:proofErr w:type="spellEnd"/>
           </w:p>
         </w:tc>
       </w:tr>
@@ -7409,31 +6958,7 @@
                 <w:sz w:val="21"/>
                 <w:szCs w:val="21"/>
               </w:rPr>
-              <w:t xml:space="preserve">AC </w:t>
-            </w:r>
-            <w:r>
-              <w:rPr>
-                <w:rFonts w:ascii="Times New Roman" w:hAnsi="Times New Roman" w:cs="Times New Roman"/>
-                <w:sz w:val="21"/>
-                <w:szCs w:val="21"/>
-              </w:rPr>
-              <w:t xml:space="preserve">7.2 </w:t>
-            </w:r>
-            <w:r>
-              <w:rPr>
-                <w:rFonts w:ascii="Times New Roman" w:hAnsi="Times New Roman" w:cs="Times New Roman"/>
-                <w:sz w:val="21"/>
-                <w:szCs w:val="21"/>
-              </w:rPr>
-              <w:t>&lt;scenario description&gt;</w:t>
-            </w:r>
-            <w:r>
-              <w:rPr>
-                <w:rFonts w:ascii="Times New Roman" w:hAnsi="Times New Roman" w:cs="Times New Roman"/>
-                <w:sz w:val="21"/>
-                <w:szCs w:val="21"/>
-              </w:rPr>
-              <w:t xml:space="preserve"> Game over with draw</w:t>
+              <w:t>AC 7.2 &lt;scenario description&gt; Game over with draw</w:t>
             </w:r>
           </w:p>
           <w:p>
@@ -7458,18 +6983,8 @@
                 <w:sz w:val="21"/>
                 <w:szCs w:val="21"/>
               </w:rPr>
-              <w:t xml:space="preserve"> no moves can be made and board slots are </w:t>
-            </w:r>
-            <w:proofErr w:type="gramStart"/>
-            <w:r>
-              <w:rPr>
-                <w:rFonts w:ascii="Times New Roman" w:hAnsi="Times New Roman" w:cs="Times New Roman"/>
-                <w:sz w:val="21"/>
-                <w:szCs w:val="21"/>
-              </w:rPr>
-              <w:t>completely filled</w:t>
-            </w:r>
-            <w:proofErr w:type="gramEnd"/>
+              <w:t xml:space="preserve"> no moves can be made and board slots are completely filled</w:t>
+            </w:r>
           </w:p>
           <w:p>
             <w:pPr>
@@ -7534,7 +7049,6 @@
                 <w:szCs w:val="21"/>
               </w:rPr>
             </w:pPr>
-            <w:proofErr w:type="spellStart"/>
             <w:r>
               <w:rPr>
                 <w:rFonts w:ascii="Times New Roman" w:hAnsi="Times New Roman" w:cs="Times New Roman"/>
@@ -7543,7 +7057,6 @@
               </w:rPr>
               <w:t>toDo</w:t>
             </w:r>
-            <w:proofErr w:type="spellEnd"/>
           </w:p>
         </w:tc>
       </w:tr>
@@ -7606,31 +7119,7 @@
                 <w:sz w:val="21"/>
                 <w:szCs w:val="21"/>
               </w:rPr>
-              <w:t xml:space="preserve">AC </w:t>
-            </w:r>
-            <w:r>
-              <w:rPr>
-                <w:rFonts w:ascii="Times New Roman" w:hAnsi="Times New Roman" w:cs="Times New Roman"/>
-                <w:sz w:val="21"/>
-                <w:szCs w:val="21"/>
-              </w:rPr>
-              <w:t xml:space="preserve">7.3 </w:t>
-            </w:r>
-            <w:r>
-              <w:rPr>
-                <w:rFonts w:ascii="Times New Roman" w:hAnsi="Times New Roman" w:cs="Times New Roman"/>
-                <w:sz w:val="21"/>
-                <w:szCs w:val="21"/>
-              </w:rPr>
-              <w:t>&lt;scenario description&gt;</w:t>
-            </w:r>
-            <w:r>
-              <w:rPr>
-                <w:rFonts w:ascii="Times New Roman" w:hAnsi="Times New Roman" w:cs="Times New Roman"/>
-                <w:sz w:val="21"/>
-                <w:szCs w:val="21"/>
-              </w:rPr>
-              <w:t xml:space="preserve"> final </w:t>
+              <w:t xml:space="preserve">AC 7.3 &lt;scenario description&gt; final </w:t>
             </w:r>
             <w:r>
               <w:rPr>
@@ -7793,7 +7282,6 @@
                 <w:szCs w:val="21"/>
               </w:rPr>
             </w:pPr>
-            <w:proofErr w:type="spellStart"/>
             <w:r>
               <w:rPr>
                 <w:rFonts w:ascii="Times New Roman" w:hAnsi="Times New Roman" w:cs="Times New Roman"/>
@@ -7802,7 +7290,6 @@
               </w:rPr>
               <w:t>toDo</w:t>
             </w:r>
-            <w:proofErr w:type="spellEnd"/>
           </w:p>
         </w:tc>
       </w:tr>
@@ -8152,23 +7639,7 @@
           <w:rFonts w:ascii="Times New Roman" w:hAnsi="Times New Roman" w:cs="Times New Roman"/>
           <w:b/>
         </w:rPr>
-        <w:t xml:space="preserve"> Special instructions </w:t>
-      </w:r>
-      <w:proofErr w:type="gramStart"/>
-      <w:r>
-        <w:rPr>
-          <w:rFonts w:ascii="Times New Roman" w:hAnsi="Times New Roman" w:cs="Times New Roman"/>
-          <w:b/>
-        </w:rPr>
-        <w:t>have to</w:t>
-      </w:r>
-      <w:proofErr w:type="gramEnd"/>
-      <w:r>
-        <w:rPr>
-          <w:rFonts w:ascii="Times New Roman" w:hAnsi="Times New Roman" w:cs="Times New Roman"/>
-          <w:b/>
-        </w:rPr>
-        <w:t xml:space="preserve"> be prompted to provide Given-When-Then formatting on acceptance criteria</w:t>
+        <w:t xml:space="preserve"> Special instructions have to be prompted to provide Given-When-Then formatting on acceptance criteria</w:t>
       </w:r>
     </w:p>
     <w:p>
@@ -8514,21 +7985,7 @@
         <w:rPr>
           <w:rFonts w:ascii="Times New Roman" w:hAnsi="Times New Roman" w:cs="Times New Roman"/>
         </w:rPr>
-        <w:t>Consider a web-based SOS game that allows players from all over the world to play SOS games against each other (</w:t>
-      </w:r>
-      <w:proofErr w:type="gramStart"/>
-      <w:r>
-        <w:rPr>
-          <w:rFonts w:ascii="Times New Roman" w:hAnsi="Times New Roman" w:cs="Times New Roman"/>
-        </w:rPr>
-        <w:t>similar to</w:t>
-      </w:r>
-      <w:proofErr w:type="gramEnd"/>
-      <w:r>
-        <w:rPr>
-          <w:rFonts w:ascii="Times New Roman" w:hAnsi="Times New Roman" w:cs="Times New Roman"/>
-        </w:rPr>
-        <w:t xml:space="preserve"> chess.com </w:t>
+        <w:t xml:space="preserve">Consider a web-based SOS game that allows players from all over the world to play SOS games against each other (similar to chess.com </w:t>
       </w:r>
       <w:r>
         <w:rPr>
@@ -8540,21 +7997,7 @@
         <w:rPr>
           <w:rFonts w:ascii="Times New Roman" w:hAnsi="Times New Roman" w:cs="Times New Roman"/>
         </w:rPr>
-        <w:t xml:space="preserve">). Using data flow </w:t>
-      </w:r>
-      <w:proofErr w:type="spellStart"/>
-      <w:r>
-        <w:rPr>
-          <w:rFonts w:ascii="Times New Roman" w:hAnsi="Times New Roman" w:cs="Times New Roman"/>
-        </w:rPr>
-        <w:t>digram</w:t>
-      </w:r>
-      <w:proofErr w:type="spellEnd"/>
-      <w:r>
-        <w:rPr>
-          <w:rFonts w:ascii="Times New Roman" w:hAnsi="Times New Roman" w:cs="Times New Roman"/>
-        </w:rPr>
-        <w:t xml:space="preserve"> examples presented in class, draw the data flow diagram</w:t>
+        <w:t>). Using data flow digram examples presented in class, draw the data flow diagram</w:t>
       </w:r>
       <w:r>
         <w:rPr>
@@ -10845,6 +10288,18 @@
 </file>
 
 <file path=customXml/item1.xml><?xml version="1.0" encoding="utf-8"?>
+<p:properties xmlns:p="http://schemas.microsoft.com/office/2006/metadata/properties" xmlns:xsi="http://www.w3.org/2001/XMLSchema-instance" xmlns:pc="http://schemas.microsoft.com/office/infopath/2007/PartnerControls">
+  <documentManagement>
+    <_activity xmlns="1468c99e-7529-4c88-877b-27d998c88a12" xsi:nil="true"/>
+  </documentManagement>
+</p:properties>
+</file>
+
+<file path=customXml/item2.xml><?xml version="1.0" encoding="utf-8"?>
+<b:Sources xmlns:b="http://schemas.openxmlformats.org/officeDocument/2006/bibliography" xmlns="http://schemas.openxmlformats.org/officeDocument/2006/bibliography" SelectedStyle="\APASixthEditionOfficeOnline.xsl" StyleName="APA" Version="6"/>
+</file>
+
+<file path=customXml/item3.xml><?xml version="1.0" encoding="utf-8"?>
 <ct:contentTypeSchema xmlns:ct="http://schemas.microsoft.com/office/2006/metadata/contentType" xmlns:ma="http://schemas.microsoft.com/office/2006/metadata/properties/metaAttributes" ct:_="" ma:_="" ma:contentTypeName="Document" ma:contentTypeID="0x010100E553FAB2AAFB954BA220EBC69076E9D9" ma:contentTypeVersion="2" ma:contentTypeDescription="Create a new document." ma:contentTypeScope="" ma:versionID="d2f607f62f47658ecb92d814699b3b26">
   <xsd:schema xmlns:xsd="http://www.w3.org/2001/XMLSchema" xmlns:xs="http://www.w3.org/2001/XMLSchema" xmlns:p="http://schemas.microsoft.com/office/2006/metadata/properties" xmlns:ns3="1468c99e-7529-4c88-877b-27d998c88a12" targetNamespace="http://schemas.microsoft.com/office/2006/metadata/properties" ma:root="true" ma:fieldsID="cdc3cf3da69f2f31c75207d6a0d56437" ns3:_="">
     <xsd:import namespace="1468c99e-7529-4c88-877b-27d998c88a12"/>
@@ -10976,18 +10431,6 @@
 </ct:contentTypeSchema>
 </file>
 
-<file path=customXml/item2.xml><?xml version="1.0" encoding="utf-8"?>
-<b:Sources xmlns:b="http://schemas.openxmlformats.org/officeDocument/2006/bibliography" xmlns="http://schemas.openxmlformats.org/officeDocument/2006/bibliography" SelectedStyle="\APASixthEditionOfficeOnline.xsl" StyleName="APA" Version="6"/>
-</file>
-
-<file path=customXml/item3.xml><?xml version="1.0" encoding="utf-8"?>
-<p:properties xmlns:p="http://schemas.microsoft.com/office/2006/metadata/properties" xmlns:xsi="http://www.w3.org/2001/XMLSchema-instance" xmlns:pc="http://schemas.microsoft.com/office/infopath/2007/PartnerControls">
-  <documentManagement>
-    <_activity xmlns="1468c99e-7529-4c88-877b-27d998c88a12" xsi:nil="true"/>
-  </documentManagement>
-</p:properties>
-</file>
-
 <file path=customXml/item4.xml><?xml version="1.0" encoding="utf-8"?>
 <?mso-contentType ?>
 <FormTemplates xmlns="http://schemas.microsoft.com/sharepoint/v3/contenttype/forms">
@@ -10998,6 +10441,24 @@
 </file>
 
 <file path=customXml/itemProps1.xml><?xml version="1.0" encoding="utf-8"?>
+<ds:datastoreItem xmlns:ds="http://schemas.openxmlformats.org/officeDocument/2006/customXml" ds:itemID="{86FD28E0-9F4B-4408-A466-6DDDBCFE48DC}">
+  <ds:schemaRefs>
+    <ds:schemaRef ds:uri="http://schemas.microsoft.com/office/2006/metadata/properties"/>
+    <ds:schemaRef ds:uri="http://schemas.microsoft.com/office/infopath/2007/PartnerControls"/>
+    <ds:schemaRef ds:uri="1468c99e-7529-4c88-877b-27d998c88a12"/>
+  </ds:schemaRefs>
+</ds:datastoreItem>
+</file>
+
+<file path=customXml/itemProps2.xml><?xml version="1.0" encoding="utf-8"?>
+<ds:datastoreItem xmlns:ds="http://schemas.openxmlformats.org/officeDocument/2006/customXml" ds:itemID="{450A15FA-71E3-44D3-ACDF-2E54BCE61F69}">
+  <ds:schemaRefs>
+    <ds:schemaRef ds:uri="http://schemas.openxmlformats.org/officeDocument/2006/bibliography"/>
+  </ds:schemaRefs>
+</ds:datastoreItem>
+</file>
+
+<file path=customXml/itemProps3.xml><?xml version="1.0" encoding="utf-8"?>
 <ds:datastoreItem xmlns:ds="http://schemas.openxmlformats.org/officeDocument/2006/customXml" ds:itemID="{0F2BDC2F-3EE7-486A-AF76-BF0DB96887EA}">
   <ds:schemaRefs>
     <ds:schemaRef ds:uri="http://schemas.microsoft.com/office/2006/metadata/contentType"/>
@@ -11015,24 +10476,6 @@
 </ds:datastoreItem>
 </file>
 
-<file path=customXml/itemProps2.xml><?xml version="1.0" encoding="utf-8"?>
-<ds:datastoreItem xmlns:ds="http://schemas.openxmlformats.org/officeDocument/2006/customXml" ds:itemID="{450A15FA-71E3-44D3-ACDF-2E54BCE61F69}">
-  <ds:schemaRefs>
-    <ds:schemaRef ds:uri="http://schemas.openxmlformats.org/officeDocument/2006/bibliography"/>
-  </ds:schemaRefs>
-</ds:datastoreItem>
-</file>
-
-<file path=customXml/itemProps3.xml><?xml version="1.0" encoding="utf-8"?>
-<ds:datastoreItem xmlns:ds="http://schemas.openxmlformats.org/officeDocument/2006/customXml" ds:itemID="{86FD28E0-9F4B-4408-A466-6DDDBCFE48DC}">
-  <ds:schemaRefs>
-    <ds:schemaRef ds:uri="http://schemas.microsoft.com/office/2006/metadata/properties"/>
-    <ds:schemaRef ds:uri="http://schemas.microsoft.com/office/infopath/2007/PartnerControls"/>
-    <ds:schemaRef ds:uri="1468c99e-7529-4c88-877b-27d998c88a12"/>
-  </ds:schemaRefs>
-</ds:datastoreItem>
-</file>
-
 <file path=customXml/itemProps4.xml><?xml version="1.0" encoding="utf-8"?>
 <ds:datastoreItem xmlns:ds="http://schemas.openxmlformats.org/officeDocument/2006/customXml" ds:itemID="{C6158DC6-8233-4B11-AE19-E48906120172}">
   <ds:schemaRefs>

</xml_diff>